<commit_message>
Algorithm draft 2 -Cooper
</commit_message>
<xml_diff>
--- a/algorithm.docx
+++ b/algorithm.docx
@@ -70,11 +70,131 @@
       <w:pPr>
         <w:pStyle w:val="ListParagraph"/>
         <w:numPr>
+          <w:ilvl w:val="1"/>
+          <w:numId w:val="2"/>
+        </w:numPr>
+      </w:pPr>
+      <w:r>
+        <w:t>Maybe specify that they can give “normal” or “large” as answers.</w:t>
+      </w:r>
+    </w:p>
+    <w:p>
+      <w:pPr>
+        <w:pStyle w:val="ListParagraph"/>
+        <w:numPr>
           <w:ilvl w:val="0"/>
           <w:numId w:val="2"/>
         </w:numPr>
       </w:pPr>
       <w:r>
+        <w:t>If the type of the hill is normal or large:</w:t>
+      </w:r>
+    </w:p>
+    <w:p>
+      <w:pPr>
+        <w:pStyle w:val="ListParagraph"/>
+        <w:numPr>
+          <w:ilvl w:val="1"/>
+          <w:numId w:val="2"/>
+        </w:numPr>
+      </w:pPr>
+      <w:r>
+        <w:t>If the hill type is normal:</w:t>
+      </w:r>
+    </w:p>
+    <w:p>
+      <w:pPr>
+        <w:pStyle w:val="ListParagraph"/>
+        <w:numPr>
+          <w:ilvl w:val="2"/>
+          <w:numId w:val="2"/>
+        </w:numPr>
+      </w:pPr>
+      <w:r>
+        <w:t>Height = 46</w:t>
+      </w:r>
+    </w:p>
+    <w:p>
+      <w:pPr>
+        <w:pStyle w:val="ListParagraph"/>
+        <w:numPr>
+          <w:ilvl w:val="2"/>
+          <w:numId w:val="2"/>
+        </w:numPr>
+      </w:pPr>
+      <w:r>
+        <w:t>Points per meter = 2</w:t>
+      </w:r>
+    </w:p>
+    <w:p>
+      <w:pPr>
+        <w:pStyle w:val="ListParagraph"/>
+        <w:numPr>
+          <w:ilvl w:val="2"/>
+          <w:numId w:val="2"/>
+        </w:numPr>
+      </w:pPr>
+      <w:r>
+        <w:t>Par (distance) = 90</w:t>
+      </w:r>
+    </w:p>
+    <w:p>
+      <w:pPr>
+        <w:pStyle w:val="ListParagraph"/>
+        <w:numPr>
+          <w:ilvl w:val="1"/>
+          <w:numId w:val="2"/>
+        </w:numPr>
+      </w:pPr>
+      <w:r>
+        <w:t>Otherwise:</w:t>
+      </w:r>
+    </w:p>
+    <w:p>
+      <w:pPr>
+        <w:pStyle w:val="ListParagraph"/>
+        <w:numPr>
+          <w:ilvl w:val="2"/>
+          <w:numId w:val="2"/>
+        </w:numPr>
+      </w:pPr>
+      <w:r>
+        <w:t>Height = 70</w:t>
+      </w:r>
+    </w:p>
+    <w:p>
+      <w:pPr>
+        <w:pStyle w:val="ListParagraph"/>
+        <w:numPr>
+          <w:ilvl w:val="2"/>
+          <w:numId w:val="2"/>
+        </w:numPr>
+      </w:pPr>
+      <w:r>
+        <w:t>Points per meter = 1.8</w:t>
+      </w:r>
+    </w:p>
+    <w:p>
+      <w:pPr>
+        <w:pStyle w:val="ListParagraph"/>
+        <w:numPr>
+          <w:ilvl w:val="2"/>
+          <w:numId w:val="2"/>
+        </w:numPr>
+      </w:pPr>
+      <w:r>
+        <w:t>Par (distance) = 120</w:t>
+      </w:r>
+    </w:p>
+    <w:p>
+      <w:pPr>
+        <w:pStyle w:val="ListParagraph"/>
+        <w:numPr>
+          <w:ilvl w:val="1"/>
+          <w:numId w:val="2"/>
+        </w:numPr>
+      </w:pPr>
+      <w:r>
         <w:t>Calculate the jumper’s time in the air (sqrt((2*height)/9.8))</w:t>
       </w:r>
     </w:p>
@@ -82,24 +202,147 @@
       <w:pPr>
         <w:pStyle w:val="ListParagraph"/>
         <w:numPr>
+          <w:ilvl w:val="1"/>
+          <w:numId w:val="2"/>
+        </w:numPr>
+      </w:pPr>
+      <w:r>
+        <w:t>Calculate the distance the jumper traveled (jumper’s speed * time in the air)</w:t>
+      </w:r>
+    </w:p>
+    <w:p>
+      <w:pPr>
+        <w:pStyle w:val="ListParagraph"/>
+        <w:numPr>
+          <w:ilvl w:val="1"/>
+          <w:numId w:val="2"/>
+        </w:numPr>
+      </w:pPr>
+      <w:r>
+        <w:t>Calculate how many points the jumper would get on the chosen hill type.</w:t>
+      </w:r>
+    </w:p>
+    <w:p>
+      <w:pPr>
+        <w:pStyle w:val="ListParagraph"/>
+        <w:numPr>
+          <w:ilvl w:val="2"/>
+          <w:numId w:val="2"/>
+        </w:numPr>
+      </w:pPr>
+      <w:r>
+        <w:t>Determine if the distance is above or below par.</w:t>
+      </w:r>
+    </w:p>
+    <w:p>
+      <w:pPr>
+        <w:pStyle w:val="ListParagraph"/>
+        <w:numPr>
+          <w:ilvl w:val="2"/>
+          <w:numId w:val="2"/>
+        </w:numPr>
+      </w:pPr>
+      <w:r>
+        <w:t>Calculate points earned (60 + (distance – par)*points_per_meter)</w:t>
+      </w:r>
+    </w:p>
+    <w:p>
+      <w:pPr>
+        <w:pStyle w:val="ListParagraph"/>
+        <w:numPr>
+          <w:ilvl w:val="1"/>
+          <w:numId w:val="2"/>
+        </w:numPr>
+      </w:pPr>
+      <w:r>
+        <w:t>Output the jumper’s distance and points</w:t>
+      </w:r>
+    </w:p>
+    <w:p>
+      <w:pPr>
+        <w:pStyle w:val="ListParagraph"/>
+        <w:numPr>
+          <w:ilvl w:val="1"/>
+          <w:numId w:val="2"/>
+        </w:numPr>
+      </w:pPr>
+      <w:r>
+        <w:t>If the jumper’s points are at least 61:</w:t>
+      </w:r>
+    </w:p>
+    <w:p>
+      <w:pPr>
+        <w:pStyle w:val="ListParagraph"/>
+        <w:numPr>
+          <w:ilvl w:val="2"/>
+          <w:numId w:val="2"/>
+        </w:numPr>
+      </w:pPr>
+      <w:r>
+        <w:t>Output “Great job for doing better than par!”</w:t>
+      </w:r>
+    </w:p>
+    <w:p>
+      <w:pPr>
+        <w:pStyle w:val="ListParagraph"/>
+        <w:numPr>
+          <w:ilvl w:val="1"/>
+          <w:numId w:val="2"/>
+        </w:numPr>
+      </w:pPr>
+      <w:r>
+        <w:t>Or if the jumper’s points are less than 10:</w:t>
+      </w:r>
+    </w:p>
+    <w:p>
+      <w:pPr>
+        <w:pStyle w:val="ListParagraph"/>
+        <w:numPr>
+          <w:ilvl w:val="2"/>
+          <w:numId w:val="2"/>
+        </w:numPr>
+      </w:pPr>
+      <w:r>
+        <w:t>Output “What happened?</w:t>
+      </w:r>
+      <w:r>
+        <w:t>”</w:t>
+      </w:r>
+    </w:p>
+    <w:p>
+      <w:pPr>
+        <w:pStyle w:val="ListParagraph"/>
+        <w:numPr>
+          <w:ilvl w:val="1"/>
+          <w:numId w:val="2"/>
+        </w:numPr>
+      </w:pPr>
+      <w:r>
+        <w:t>Otherwise:</w:t>
+      </w:r>
+    </w:p>
+    <w:p>
+      <w:pPr>
+        <w:pStyle w:val="ListParagraph"/>
+        <w:numPr>
+          <w:ilvl w:val="2"/>
+          <w:numId w:val="2"/>
+        </w:numPr>
+      </w:pPr>
+      <w:r>
+        <w:t>Output “Sorry you didn’t go very far.”</w:t>
+      </w:r>
+    </w:p>
+    <w:p>
+      <w:pPr>
+        <w:pStyle w:val="ListParagraph"/>
+        <w:numPr>
           <w:ilvl w:val="0"/>
           <w:numId w:val="2"/>
         </w:numPr>
       </w:pPr>
       <w:r>
-        <w:t>Calculate the distance the jumper traveled (jumper’s speed * time in the air)</w:t>
-      </w:r>
-    </w:p>
-    <w:p>
-      <w:pPr>
-        <w:pStyle w:val="ListParagraph"/>
-        <w:numPr>
-          <w:ilvl w:val="0"/>
-          <w:numId w:val="2"/>
-        </w:numPr>
-      </w:pPr>
-      <w:r>
-        <w:t>Calculate how many points the jumper would get on the chosen hill type.</w:t>
+        <w:t>Otherwise:</w:t>
       </w:r>
     </w:p>
     <w:p>
@@ -111,106 +354,7 @@
         </w:numPr>
       </w:pPr>
       <w:r>
-        <w:t>Determine if the distance is above or below par.</w:t>
-      </w:r>
-    </w:p>
-    <w:p>
-      <w:pPr>
-        <w:pStyle w:val="ListParagraph"/>
-        <w:numPr>
-          <w:ilvl w:val="1"/>
-          <w:numId w:val="2"/>
-        </w:numPr>
-      </w:pPr>
-      <w:r>
-        <w:t>Calculate points earned (60 + (distance – par)*points_per_meter)</w:t>
-      </w:r>
-    </w:p>
-    <w:p>
-      <w:pPr>
-        <w:pStyle w:val="ListParagraph"/>
-        <w:numPr>
-          <w:ilvl w:val="0"/>
-          <w:numId w:val="2"/>
-        </w:numPr>
-      </w:pPr>
-      <w:r>
-        <w:t>Output the jumper’s distance and points</w:t>
-      </w:r>
-    </w:p>
-    <w:p>
-      <w:pPr>
-        <w:pStyle w:val="ListParagraph"/>
-        <w:numPr>
-          <w:ilvl w:val="0"/>
-          <w:numId w:val="2"/>
-        </w:numPr>
-      </w:pPr>
-      <w:r>
-        <w:t>If the jumper’s points are at least 61:</w:t>
-      </w:r>
-    </w:p>
-    <w:p>
-      <w:pPr>
-        <w:pStyle w:val="ListParagraph"/>
-        <w:numPr>
-          <w:ilvl w:val="1"/>
-          <w:numId w:val="2"/>
-        </w:numPr>
-      </w:pPr>
-      <w:r>
-        <w:t>Output “Great job for doing better than par!”</w:t>
-      </w:r>
-    </w:p>
-    <w:p>
-      <w:pPr>
-        <w:pStyle w:val="ListParagraph"/>
-        <w:numPr>
-          <w:ilvl w:val="0"/>
-          <w:numId w:val="2"/>
-        </w:numPr>
-      </w:pPr>
-      <w:r>
-        <w:t>Or if the jumper’s points are less than 10:</w:t>
-      </w:r>
-    </w:p>
-    <w:p>
-      <w:pPr>
-        <w:pStyle w:val="ListParagraph"/>
-        <w:numPr>
-          <w:ilvl w:val="1"/>
-          <w:numId w:val="2"/>
-        </w:numPr>
-      </w:pPr>
-      <w:r>
-        <w:t>Output “What happened?</w:t>
-      </w:r>
-      <w:r>
-        <w:t>”</w:t>
-      </w:r>
-    </w:p>
-    <w:p>
-      <w:pPr>
-        <w:pStyle w:val="ListParagraph"/>
-        <w:numPr>
-          <w:ilvl w:val="0"/>
-          <w:numId w:val="2"/>
-        </w:numPr>
-      </w:pPr>
-      <w:r>
-        <w:t>Otherwise:</w:t>
-      </w:r>
-    </w:p>
-    <w:p>
-      <w:pPr>
-        <w:pStyle w:val="ListParagraph"/>
-        <w:numPr>
-          <w:ilvl w:val="1"/>
-          <w:numId w:val="2"/>
-        </w:numPr>
-      </w:pPr>
-      <w:r>
-        <w:t>Output “Sorry you didn’t go very far.”</w:t>
+        <w:t>Output “That hill type won’t work!”</w:t>
       </w:r>
     </w:p>
     <w:sectPr>
@@ -250,7 +394,7 @@
         <w:ind w:left="1440" w:hanging="360"/>
       </w:pPr>
     </w:lvl>
-    <w:lvl w:ilvl="2" w:tplc="0409001B" w:tentative="1">
+    <w:lvl w:ilvl="2" w:tplc="0409001B">
       <w:start w:val="1"/>
       <w:numFmt w:val="lowerRoman"/>
       <w:lvlText w:val="%3."/>

</xml_diff>

<commit_message>
Algorithm draft 2.5 -Cooper
</commit_message>
<xml_diff>
--- a/algorithm.docx
+++ b/algorithm.docx
@@ -111,7 +111,10 @@
         </w:numPr>
       </w:pPr>
       <w:r>
-        <w:t>Height = 46</w:t>
+        <w:t>h</w:t>
+      </w:r>
+      <w:r>
+        <w:t>eight = 46</w:t>
       </w:r>
     </w:p>
     <w:p>
@@ -123,7 +126,22 @@
         </w:numPr>
       </w:pPr>
       <w:r>
-        <w:t>Points per meter = 2</w:t>
+        <w:t>p</w:t>
+      </w:r>
+      <w:r>
+        <w:t>oints</w:t>
+      </w:r>
+      <w:r>
+        <w:t>_</w:t>
+      </w:r>
+      <w:r>
+        <w:t>per</w:t>
+      </w:r>
+      <w:r>
+        <w:t>_</w:t>
+      </w:r>
+      <w:r>
+        <w:t>meter = 2</w:t>
       </w:r>
     </w:p>
     <w:p>
@@ -135,7 +153,10 @@
         </w:numPr>
       </w:pPr>
       <w:r>
-        <w:t>Par (distance) = 90</w:t>
+        <w:t>p</w:t>
+      </w:r>
+      <w:r>
+        <w:t>ar (distance) = 90</w:t>
       </w:r>
     </w:p>
     <w:p>
@@ -159,7 +180,10 @@
         </w:numPr>
       </w:pPr>
       <w:r>
-        <w:t>Height = 70</w:t>
+        <w:t>h</w:t>
+      </w:r>
+      <w:r>
+        <w:t>eight = 70</w:t>
       </w:r>
     </w:p>
     <w:p>
@@ -171,7 +195,22 @@
         </w:numPr>
       </w:pPr>
       <w:r>
-        <w:t>Points per meter = 1.8</w:t>
+        <w:t>p</w:t>
+      </w:r>
+      <w:r>
+        <w:t>oints</w:t>
+      </w:r>
+      <w:r>
+        <w:t>_</w:t>
+      </w:r>
+      <w:r>
+        <w:t>per</w:t>
+      </w:r>
+      <w:r>
+        <w:t>_</w:t>
+      </w:r>
+      <w:r>
+        <w:t>meter = 1.8</w:t>
       </w:r>
     </w:p>
     <w:p>
@@ -183,7 +222,10 @@
         </w:numPr>
       </w:pPr>
       <w:r>
-        <w:t>Par (distance) = 120</w:t>
+        <w:t>p</w:t>
+      </w:r>
+      <w:r>
+        <w:t>ar (distance) = 120</w:t>
       </w:r>
     </w:p>
     <w:p>

</xml_diff>

<commit_message>
Algorithm draft 3 (Likely not the last) -Cooper
</commit_message>
<xml_diff>
--- a/algorithm.docx
+++ b/algorithm.docx
@@ -63,6 +63,18 @@
         </w:numPr>
       </w:pPr>
       <w:r>
+        <w:t>Set height, points per meter, and par as 0</w:t>
+      </w:r>
+    </w:p>
+    <w:p>
+      <w:pPr>
+        <w:pStyle w:val="ListParagraph"/>
+        <w:numPr>
+          <w:ilvl w:val="0"/>
+          <w:numId w:val="2"/>
+        </w:numPr>
+      </w:pPr>
+      <w:r>
         <w:t>Prompt the user to give the type of hill and the jumper’s speed at the end of the ramp.</w:t>
       </w:r>
     </w:p>
@@ -87,7 +99,7 @@
         </w:numPr>
       </w:pPr>
       <w:r>
-        <w:t>If the type of the hill is normal or large:</w:t>
+        <w:t>If the hill type is normal:</w:t>
       </w:r>
     </w:p>
     <w:p>
@@ -99,64 +111,7 @@
         </w:numPr>
       </w:pPr>
       <w:r>
-        <w:t>If the hill type is normal:</w:t>
-      </w:r>
-    </w:p>
-    <w:p>
-      <w:pPr>
-        <w:pStyle w:val="ListParagraph"/>
-        <w:numPr>
-          <w:ilvl w:val="2"/>
-          <w:numId w:val="2"/>
-        </w:numPr>
-      </w:pPr>
-      <w:r>
-        <w:t>h</w:t>
-      </w:r>
-      <w:r>
-        <w:t>eight = 46</w:t>
-      </w:r>
-    </w:p>
-    <w:p>
-      <w:pPr>
-        <w:pStyle w:val="ListParagraph"/>
-        <w:numPr>
-          <w:ilvl w:val="2"/>
-          <w:numId w:val="2"/>
-        </w:numPr>
-      </w:pPr>
-      <w:r>
-        <w:t>p</w:t>
-      </w:r>
-      <w:r>
-        <w:t>oints</w:t>
-      </w:r>
-      <w:r>
-        <w:t>_</w:t>
-      </w:r>
-      <w:r>
-        <w:t>per</w:t>
-      </w:r>
-      <w:r>
-        <w:t>_</w:t>
-      </w:r>
-      <w:r>
-        <w:t>meter = 2</w:t>
-      </w:r>
-    </w:p>
-    <w:p>
-      <w:pPr>
-        <w:pStyle w:val="ListParagraph"/>
-        <w:numPr>
-          <w:ilvl w:val="2"/>
-          <w:numId w:val="2"/>
-        </w:numPr>
-      </w:pPr>
-      <w:r>
-        <w:t>p</w:t>
-      </w:r>
-      <w:r>
-        <w:t>ar (distance) = 90</w:t>
+        <w:t>height = 46</w:t>
       </w:r>
     </w:p>
     <w:p>
@@ -168,6 +123,243 @@
         </w:numPr>
       </w:pPr>
       <w:r>
+        <w:t>points_per_meter = 2</w:t>
+      </w:r>
+    </w:p>
+    <w:p>
+      <w:pPr>
+        <w:pStyle w:val="ListParagraph"/>
+        <w:numPr>
+          <w:ilvl w:val="1"/>
+          <w:numId w:val="2"/>
+        </w:numPr>
+      </w:pPr>
+      <w:r>
+        <w:t>par (distance) = 90</w:t>
+      </w:r>
+    </w:p>
+    <w:p>
+      <w:pPr>
+        <w:pStyle w:val="ListParagraph"/>
+        <w:numPr>
+          <w:ilvl w:val="0"/>
+          <w:numId w:val="2"/>
+        </w:numPr>
+      </w:pPr>
+      <w:r>
+        <w:t>O</w:t>
+      </w:r>
+      <w:r>
+        <w:t>therwise</w:t>
+      </w:r>
+      <w:r>
+        <w:t xml:space="preserve"> if the hill type is large:</w:t>
+      </w:r>
+    </w:p>
+    <w:p>
+      <w:pPr>
+        <w:pStyle w:val="ListParagraph"/>
+        <w:numPr>
+          <w:ilvl w:val="1"/>
+          <w:numId w:val="2"/>
+        </w:numPr>
+      </w:pPr>
+      <w:r>
+        <w:t>height = 70</w:t>
+      </w:r>
+    </w:p>
+    <w:p>
+      <w:pPr>
+        <w:pStyle w:val="ListParagraph"/>
+        <w:numPr>
+          <w:ilvl w:val="1"/>
+          <w:numId w:val="2"/>
+        </w:numPr>
+      </w:pPr>
+      <w:r>
+        <w:t>points_per_meter = 1.8</w:t>
+      </w:r>
+    </w:p>
+    <w:p>
+      <w:pPr>
+        <w:pStyle w:val="ListParagraph"/>
+        <w:numPr>
+          <w:ilvl w:val="1"/>
+          <w:numId w:val="2"/>
+        </w:numPr>
+      </w:pPr>
+      <w:r>
+        <w:t>par (distance) = 120</w:t>
+      </w:r>
+    </w:p>
+    <w:p>
+      <w:pPr>
+        <w:pStyle w:val="ListParagraph"/>
+        <w:numPr>
+          <w:ilvl w:val="0"/>
+          <w:numId w:val="2"/>
+        </w:numPr>
+      </w:pPr>
+      <w:r>
+        <w:t xml:space="preserve">Otherwise: </w:t>
+      </w:r>
+    </w:p>
+    <w:p>
+      <w:pPr>
+        <w:pStyle w:val="ListParagraph"/>
+        <w:numPr>
+          <w:ilvl w:val="1"/>
+          <w:numId w:val="2"/>
+        </w:numPr>
+      </w:pPr>
+      <w:r>
+        <w:t>Output “That hill type won’t work!”</w:t>
+      </w:r>
+    </w:p>
+    <w:p>
+      <w:pPr>
+        <w:pStyle w:val="ListParagraph"/>
+        <w:numPr>
+          <w:ilvl w:val="1"/>
+          <w:numId w:val="2"/>
+        </w:numPr>
+      </w:pPr>
+      <w:r>
+        <w:t>(If it doesn’t end here, use an end function here)</w:t>
+      </w:r>
+    </w:p>
+    <w:p>
+      <w:pPr>
+        <w:pStyle w:val="ListParagraph"/>
+        <w:numPr>
+          <w:ilvl w:val="0"/>
+          <w:numId w:val="2"/>
+        </w:numPr>
+      </w:pPr>
+      <w:r>
+        <w:t>Calculate the jumper’s time in the air (sqrt((2*height)/9.8))</w:t>
+      </w:r>
+    </w:p>
+    <w:p>
+      <w:pPr>
+        <w:pStyle w:val="ListParagraph"/>
+        <w:numPr>
+          <w:ilvl w:val="0"/>
+          <w:numId w:val="2"/>
+        </w:numPr>
+      </w:pPr>
+      <w:r>
+        <w:t>Calculate the distance the jumper traveled (jumper’s speed * time in the air)</w:t>
+      </w:r>
+    </w:p>
+    <w:p>
+      <w:pPr>
+        <w:pStyle w:val="ListParagraph"/>
+        <w:numPr>
+          <w:ilvl w:val="0"/>
+          <w:numId w:val="2"/>
+        </w:numPr>
+      </w:pPr>
+      <w:r>
+        <w:t>Calculate how many points the jumper would get on the chosen hill type.</w:t>
+      </w:r>
+    </w:p>
+    <w:p>
+      <w:pPr>
+        <w:pStyle w:val="ListParagraph"/>
+        <w:numPr>
+          <w:ilvl w:val="1"/>
+          <w:numId w:val="2"/>
+        </w:numPr>
+      </w:pPr>
+      <w:r>
+        <w:t>Determine if the distance is above or below par.</w:t>
+      </w:r>
+    </w:p>
+    <w:p>
+      <w:pPr>
+        <w:pStyle w:val="ListParagraph"/>
+        <w:numPr>
+          <w:ilvl w:val="1"/>
+          <w:numId w:val="2"/>
+        </w:numPr>
+      </w:pPr>
+      <w:r>
+        <w:t>Calculate points earned (60 + (distance – par)*points_per_meter)</w:t>
+      </w:r>
+    </w:p>
+    <w:p>
+      <w:pPr>
+        <w:pStyle w:val="ListParagraph"/>
+        <w:numPr>
+          <w:ilvl w:val="0"/>
+          <w:numId w:val="2"/>
+        </w:numPr>
+      </w:pPr>
+      <w:r>
+        <w:t>Output the jumper’s distance and points</w:t>
+      </w:r>
+    </w:p>
+    <w:p>
+      <w:pPr>
+        <w:pStyle w:val="ListParagraph"/>
+        <w:numPr>
+          <w:ilvl w:val="0"/>
+          <w:numId w:val="2"/>
+        </w:numPr>
+      </w:pPr>
+      <w:r>
+        <w:t>If the jumper’s points are at least 61:</w:t>
+      </w:r>
+    </w:p>
+    <w:p>
+      <w:pPr>
+        <w:pStyle w:val="ListParagraph"/>
+        <w:numPr>
+          <w:ilvl w:val="1"/>
+          <w:numId w:val="2"/>
+        </w:numPr>
+      </w:pPr>
+      <w:r>
+        <w:t>Output “Great job for doing better than par!”</w:t>
+      </w:r>
+    </w:p>
+    <w:p>
+      <w:pPr>
+        <w:pStyle w:val="ListParagraph"/>
+        <w:numPr>
+          <w:ilvl w:val="0"/>
+          <w:numId w:val="2"/>
+        </w:numPr>
+      </w:pPr>
+      <w:r>
+        <w:t>Or if the jumper’s points are less than 10:</w:t>
+      </w:r>
+    </w:p>
+    <w:p>
+      <w:pPr>
+        <w:pStyle w:val="ListParagraph"/>
+        <w:numPr>
+          <w:ilvl w:val="1"/>
+          <w:numId w:val="2"/>
+        </w:numPr>
+      </w:pPr>
+      <w:r>
+        <w:t>Output “What happened?</w:t>
+      </w:r>
+      <w:r>
+        <w:t>”</w:t>
+      </w:r>
+    </w:p>
+    <w:p>
+      <w:pPr>
+        <w:pStyle w:val="ListParagraph"/>
+        <w:numPr>
+          <w:ilvl w:val="0"/>
+          <w:numId w:val="2"/>
+        </w:numPr>
+      </w:pPr>
+      <w:r>
         <w:t>Otherwise:</w:t>
       </w:r>
     </w:p>
@@ -175,230 +367,15 @@
       <w:pPr>
         <w:pStyle w:val="ListParagraph"/>
         <w:numPr>
-          <w:ilvl w:val="2"/>
-          <w:numId w:val="2"/>
-        </w:numPr>
-      </w:pPr>
-      <w:r>
-        <w:t>h</w:t>
-      </w:r>
-      <w:r>
-        <w:t>eight = 70</w:t>
-      </w:r>
-    </w:p>
-    <w:p>
-      <w:pPr>
-        <w:pStyle w:val="ListParagraph"/>
-        <w:numPr>
-          <w:ilvl w:val="2"/>
-          <w:numId w:val="2"/>
-        </w:numPr>
-      </w:pPr>
-      <w:r>
-        <w:t>p</w:t>
-      </w:r>
-      <w:r>
-        <w:t>oints</w:t>
-      </w:r>
-      <w:r>
-        <w:t>_</w:t>
-      </w:r>
-      <w:r>
-        <w:t>per</w:t>
-      </w:r>
-      <w:r>
-        <w:t>_</w:t>
-      </w:r>
-      <w:r>
-        <w:t>meter = 1.8</w:t>
-      </w:r>
-    </w:p>
-    <w:p>
-      <w:pPr>
-        <w:pStyle w:val="ListParagraph"/>
-        <w:numPr>
-          <w:ilvl w:val="2"/>
-          <w:numId w:val="2"/>
-        </w:numPr>
-      </w:pPr>
-      <w:r>
-        <w:t>p</w:t>
-      </w:r>
-      <w:r>
-        <w:t>ar (distance) = 120</w:t>
-      </w:r>
-    </w:p>
-    <w:p>
-      <w:pPr>
-        <w:pStyle w:val="ListParagraph"/>
-        <w:numPr>
           <w:ilvl w:val="1"/>
           <w:numId w:val="2"/>
         </w:numPr>
       </w:pPr>
       <w:r>
-        <w:t>Calculate the jumper’s time in the air (sqrt((2*height)/9.8))</w:t>
-      </w:r>
-    </w:p>
-    <w:p>
-      <w:pPr>
-        <w:pStyle w:val="ListParagraph"/>
-        <w:numPr>
-          <w:ilvl w:val="1"/>
-          <w:numId w:val="2"/>
-        </w:numPr>
-      </w:pPr>
-      <w:r>
-        <w:t>Calculate the distance the jumper traveled (jumper’s speed * time in the air)</w:t>
-      </w:r>
-    </w:p>
-    <w:p>
-      <w:pPr>
-        <w:pStyle w:val="ListParagraph"/>
-        <w:numPr>
-          <w:ilvl w:val="1"/>
-          <w:numId w:val="2"/>
-        </w:numPr>
-      </w:pPr>
-      <w:r>
-        <w:t>Calculate how many points the jumper would get on the chosen hill type.</w:t>
-      </w:r>
-    </w:p>
-    <w:p>
-      <w:pPr>
-        <w:pStyle w:val="ListParagraph"/>
-        <w:numPr>
-          <w:ilvl w:val="2"/>
-          <w:numId w:val="2"/>
-        </w:numPr>
-      </w:pPr>
-      <w:r>
-        <w:t>Determine if the distance is above or below par.</w:t>
-      </w:r>
-    </w:p>
-    <w:p>
-      <w:pPr>
-        <w:pStyle w:val="ListParagraph"/>
-        <w:numPr>
-          <w:ilvl w:val="2"/>
-          <w:numId w:val="2"/>
-        </w:numPr>
-      </w:pPr>
-      <w:r>
-        <w:t>Calculate points earned (60 + (distance – par)*points_per_meter)</w:t>
-      </w:r>
-    </w:p>
-    <w:p>
-      <w:pPr>
-        <w:pStyle w:val="ListParagraph"/>
-        <w:numPr>
-          <w:ilvl w:val="1"/>
-          <w:numId w:val="2"/>
-        </w:numPr>
-      </w:pPr>
-      <w:r>
-        <w:t>Output the jumper’s distance and points</w:t>
-      </w:r>
-    </w:p>
-    <w:p>
-      <w:pPr>
-        <w:pStyle w:val="ListParagraph"/>
-        <w:numPr>
-          <w:ilvl w:val="1"/>
-          <w:numId w:val="2"/>
-        </w:numPr>
-      </w:pPr>
-      <w:r>
-        <w:t>If the jumper’s points are at least 61:</w:t>
-      </w:r>
-    </w:p>
-    <w:p>
-      <w:pPr>
-        <w:pStyle w:val="ListParagraph"/>
-        <w:numPr>
-          <w:ilvl w:val="2"/>
-          <w:numId w:val="2"/>
-        </w:numPr>
-      </w:pPr>
-      <w:r>
-        <w:t>Output “Great job for doing better than par!”</w:t>
-      </w:r>
-    </w:p>
-    <w:p>
-      <w:pPr>
-        <w:pStyle w:val="ListParagraph"/>
-        <w:numPr>
-          <w:ilvl w:val="1"/>
-          <w:numId w:val="2"/>
-        </w:numPr>
-      </w:pPr>
-      <w:r>
-        <w:t>Or if the jumper’s points are less than 10:</w:t>
-      </w:r>
-    </w:p>
-    <w:p>
-      <w:pPr>
-        <w:pStyle w:val="ListParagraph"/>
-        <w:numPr>
-          <w:ilvl w:val="2"/>
-          <w:numId w:val="2"/>
-        </w:numPr>
-      </w:pPr>
-      <w:r>
-        <w:t>Output “What happened?</w:t>
-      </w:r>
-      <w:r>
-        <w:t>”</w:t>
-      </w:r>
-    </w:p>
-    <w:p>
-      <w:pPr>
-        <w:pStyle w:val="ListParagraph"/>
-        <w:numPr>
-          <w:ilvl w:val="1"/>
-          <w:numId w:val="2"/>
-        </w:numPr>
-      </w:pPr>
-      <w:r>
-        <w:t>Otherwise:</w:t>
-      </w:r>
-    </w:p>
-    <w:p>
-      <w:pPr>
-        <w:pStyle w:val="ListParagraph"/>
-        <w:numPr>
-          <w:ilvl w:val="2"/>
-          <w:numId w:val="2"/>
-        </w:numPr>
-      </w:pPr>
-      <w:r>
         <w:t>Output “Sorry you didn’t go very far.”</w:t>
       </w:r>
     </w:p>
-    <w:p>
-      <w:pPr>
-        <w:pStyle w:val="ListParagraph"/>
-        <w:numPr>
-          <w:ilvl w:val="0"/>
-          <w:numId w:val="2"/>
-        </w:numPr>
-      </w:pPr>
-      <w:r>
-        <w:t>Otherwise:</w:t>
-      </w:r>
-    </w:p>
-    <w:p>
-      <w:pPr>
-        <w:pStyle w:val="ListParagraph"/>
-        <w:numPr>
-          <w:ilvl w:val="1"/>
-          <w:numId w:val="2"/>
-        </w:numPr>
-      </w:pPr>
-      <w:r>
-        <w:t>Output “That hill type won’t work!”</w:t>
-      </w:r>
-    </w:p>
+    <w:p/>
     <w:sectPr>
       <w:pgSz w:w="12240" w:h="15840"/>
       <w:pgMar w:top="1440" w:right="1440" w:bottom="1440" w:left="1440" w:header="720" w:footer="720" w:gutter="0"/>

</xml_diff>

<commit_message>
Algorithm draft 3.1 (don't remember making a change but pycharm says I did so here we are) -Cooper
</commit_message>
<xml_diff>
--- a/algorithm.docx
+++ b/algorithm.docx
@@ -146,12 +146,11 @@
           <w:numId w:val="2"/>
         </w:numPr>
       </w:pPr>
-      <w:r>
-        <w:t>O</w:t>
-      </w:r>
-      <w:r>
-        <w:t>therwise</w:t>
-      </w:r>
+      <w:proofErr w:type="gramStart"/>
+      <w:r>
+        <w:t>Otherwise</w:t>
+      </w:r>
+      <w:proofErr w:type="gramEnd"/>
       <w:r>
         <w:t xml:space="preserve"> if the hill type is large:</w:t>
       </w:r>

</xml_diff>

<commit_message>
Algorithm updated to match the code -Cooper
</commit_message>
<xml_diff>
--- a/algorithm.docx
+++ b/algorithm.docx
@@ -75,7 +75,7 @@
         </w:numPr>
       </w:pPr>
       <w:r>
-        <w:t>Prompt the user to give the type of hill and the jumper’s speed at the end of the ramp.</w:t>
+        <w:t>Prompt the user to give the type of hill.</w:t>
       </w:r>
     </w:p>
     <w:p>
@@ -99,6 +99,42 @@
         </w:numPr>
       </w:pPr>
       <w:r>
+        <w:t>While hill type does not equal normal and does not equal large:</w:t>
+      </w:r>
+    </w:p>
+    <w:p>
+      <w:pPr>
+        <w:pStyle w:val="ListParagraph"/>
+        <w:numPr>
+          <w:ilvl w:val="1"/>
+          <w:numId w:val="2"/>
+        </w:numPr>
+      </w:pPr>
+      <w:r>
+        <w:t>Output “That hill type won’t work!”</w:t>
+      </w:r>
+    </w:p>
+    <w:p>
+      <w:pPr>
+        <w:pStyle w:val="ListParagraph"/>
+        <w:numPr>
+          <w:ilvl w:val="1"/>
+          <w:numId w:val="2"/>
+        </w:numPr>
+      </w:pPr>
+      <w:r>
+        <w:t>Prompt the user to give the type of hill.</w:t>
+      </w:r>
+    </w:p>
+    <w:p>
+      <w:pPr>
+        <w:pStyle w:val="ListParagraph"/>
+        <w:numPr>
+          <w:ilvl w:val="0"/>
+          <w:numId w:val="2"/>
+        </w:numPr>
+      </w:pPr>
+      <w:r>
         <w:t>If the hill type is normal:</w:t>
       </w:r>
     </w:p>
@@ -122,8 +158,13 @@
           <w:numId w:val="2"/>
         </w:numPr>
       </w:pPr>
-      <w:r>
-        <w:t>points_per_meter = 2</w:t>
+      <w:proofErr w:type="spellStart"/>
+      <w:r>
+        <w:t>points_per_meter</w:t>
+      </w:r>
+      <w:proofErr w:type="spellEnd"/>
+      <w:r>
+        <w:t xml:space="preserve"> = 2</w:t>
       </w:r>
     </w:p>
     <w:p>
@@ -147,7 +188,7 @@
         </w:numPr>
       </w:pPr>
       <w:r>
-        <w:t>Otherwise if the hill type is large:</w:t>
+        <w:t>Otherwise:</w:t>
       </w:r>
     </w:p>
     <w:p>
@@ -170,8 +211,13 @@
           <w:numId w:val="2"/>
         </w:numPr>
       </w:pPr>
-      <w:r>
-        <w:t>points_per_meter = 1.8</w:t>
+      <w:proofErr w:type="spellStart"/>
+      <w:r>
+        <w:t>points_per_meter</w:t>
+      </w:r>
+      <w:proofErr w:type="spellEnd"/>
+      <w:r>
+        <w:t xml:space="preserve"> = 1.8</w:t>
       </w:r>
     </w:p>
     <w:p>
@@ -195,7 +241,49 @@
         </w:numPr>
       </w:pPr>
       <w:r>
-        <w:t xml:space="preserve">Otherwise: </w:t>
+        <w:t xml:space="preserve">Prompt the user to input </w:t>
+      </w:r>
+      <w:r>
+        <w:t>the jumper’s speed at the end of the ramp</w:t>
+      </w:r>
+      <w:r>
+        <w:t>.</w:t>
+      </w:r>
+    </w:p>
+    <w:p>
+      <w:pPr>
+        <w:pStyle w:val="ListParagraph"/>
+        <w:numPr>
+          <w:ilvl w:val="0"/>
+          <w:numId w:val="2"/>
+        </w:numPr>
+      </w:pPr>
+      <w:r>
+        <w:t>Calculate the jumper’s time in the air (sqrt((2*height)/9.8))</w:t>
+      </w:r>
+    </w:p>
+    <w:p>
+      <w:pPr>
+        <w:pStyle w:val="ListParagraph"/>
+        <w:numPr>
+          <w:ilvl w:val="0"/>
+          <w:numId w:val="2"/>
+        </w:numPr>
+      </w:pPr>
+      <w:r>
+        <w:t>Calculate the distance the jumper traveled (jumper’s speed * time in the air)</w:t>
+      </w:r>
+    </w:p>
+    <w:p>
+      <w:pPr>
+        <w:pStyle w:val="ListParagraph"/>
+        <w:numPr>
+          <w:ilvl w:val="0"/>
+          <w:numId w:val="2"/>
+        </w:numPr>
+      </w:pPr>
+      <w:r>
+        <w:t>Calculate how many points the jumper would get on the chosen hill type.</w:t>
       </w:r>
     </w:p>
     <w:p>
@@ -207,7 +295,7 @@
         </w:numPr>
       </w:pPr>
       <w:r>
-        <w:t>Output “That hill type won’t work!”</w:t>
+        <w:t>Determine if the distance is above or below par.</w:t>
       </w:r>
     </w:p>
     <w:p>
@@ -219,7 +307,20 @@
         </w:numPr>
       </w:pPr>
       <w:r>
-        <w:t>(If it doesn’t end here, use an end function here)</w:t>
+        <w:t xml:space="preserve">Calculate points earned (60 + (distance – </w:t>
+      </w:r>
+      <w:proofErr w:type="gramStart"/>
+      <w:r>
+        <w:t>par)*</w:t>
+      </w:r>
+      <w:proofErr w:type="spellStart"/>
+      <w:proofErr w:type="gramEnd"/>
+      <w:r>
+        <w:t>points_per_meter</w:t>
+      </w:r>
+      <w:proofErr w:type="spellEnd"/>
+      <w:r>
+        <w:t>)</w:t>
       </w:r>
     </w:p>
     <w:p>
@@ -231,7 +332,7 @@
         </w:numPr>
       </w:pPr>
       <w:r>
-        <w:t>Calculate the jumper’s time in the air (sqrt((2*height)/9.8))</w:t>
+        <w:t>Output the jumper’s distance and points</w:t>
       </w:r>
     </w:p>
     <w:p>
@@ -243,7 +344,19 @@
         </w:numPr>
       </w:pPr>
       <w:r>
-        <w:t>Calculate the distance the jumper traveled (jumper’s speed * time in the air)</w:t>
+        <w:t>If the jumper’s points are at least 61:</w:t>
+      </w:r>
+    </w:p>
+    <w:p>
+      <w:pPr>
+        <w:pStyle w:val="ListParagraph"/>
+        <w:numPr>
+          <w:ilvl w:val="1"/>
+          <w:numId w:val="2"/>
+        </w:numPr>
+      </w:pPr>
+      <w:r>
+        <w:t>Output “Great job for doing better than par!”</w:t>
       </w:r>
     </w:p>
     <w:p>
@@ -254,84 +367,14 @@
           <w:numId w:val="2"/>
         </w:numPr>
       </w:pPr>
-      <w:r>
-        <w:t>Calculate how many points the jumper would get on the chosen hill type.</w:t>
-      </w:r>
-    </w:p>
-    <w:p>
-      <w:pPr>
-        <w:pStyle w:val="ListParagraph"/>
-        <w:numPr>
-          <w:ilvl w:val="1"/>
-          <w:numId w:val="2"/>
-        </w:numPr>
-      </w:pPr>
-      <w:r>
-        <w:t>Determine if the distance is above or below par.</w:t>
-      </w:r>
-    </w:p>
-    <w:p>
-      <w:pPr>
-        <w:pStyle w:val="ListParagraph"/>
-        <w:numPr>
-          <w:ilvl w:val="1"/>
-          <w:numId w:val="2"/>
-        </w:numPr>
-      </w:pPr>
-      <w:r>
-        <w:t>Calculate points earned (60 + (distance – par)*points_per_meter)</w:t>
-      </w:r>
-    </w:p>
-    <w:p>
-      <w:pPr>
-        <w:pStyle w:val="ListParagraph"/>
-        <w:numPr>
-          <w:ilvl w:val="0"/>
-          <w:numId w:val="2"/>
-        </w:numPr>
-      </w:pPr>
-      <w:r>
-        <w:t>Output the jumper’s distance and points</w:t>
-      </w:r>
-    </w:p>
-    <w:p>
-      <w:pPr>
-        <w:pStyle w:val="ListParagraph"/>
-        <w:numPr>
-          <w:ilvl w:val="0"/>
-          <w:numId w:val="2"/>
-        </w:numPr>
-      </w:pPr>
-      <w:r>
-        <w:t>If the jumper’s points are at least 61:</w:t>
-      </w:r>
-    </w:p>
-    <w:p>
-      <w:pPr>
-        <w:pStyle w:val="ListParagraph"/>
-        <w:numPr>
-          <w:ilvl w:val="1"/>
-          <w:numId w:val="2"/>
-        </w:numPr>
-      </w:pPr>
-      <w:r>
-        <w:t>Output “Great job for doing better than par!”</w:t>
-      </w:r>
-    </w:p>
-    <w:p>
-      <w:pPr>
-        <w:pStyle w:val="ListParagraph"/>
-        <w:numPr>
-          <w:ilvl w:val="0"/>
-          <w:numId w:val="2"/>
-        </w:numPr>
-      </w:pPr>
+      <w:proofErr w:type="gramStart"/>
       <w:r>
         <w:t>O</w:t>
       </w:r>
       <w:r>
         <w:t>therwise</w:t>
       </w:r>
+      <w:proofErr w:type="gramEnd"/>
       <w:r>
         <w:t xml:space="preserve"> if the jumper’s points are less than 10:</w:t>
       </w:r>

</xml_diff>